<commit_message>
alteração do arquivo texto
</commit_message>
<xml_diff>
--- a/Documentos/testeGIT.docx
+++ b/Documentos/testeGIT.docx
@@ -6,7 +6,7 @@
       <w:pPr>
         <w:jc w:val="center"/>
         <w:rPr>
-          <w:rFonts w:ascii="Aharoni" w:hAnsi="Aharoni" w:cs="Aharoni" w:hint="cs"/>
+          <w:rFonts w:ascii="Aharoni" w:hAnsi="Aharoni" w:cs="Aharoni"/>
           <w:sz w:val="44"/>
           <w:szCs w:val="44"/>
           <w:u w:val="single"/>
@@ -19,6 +19,14 @@
           <w:szCs w:val="44"/>
         </w:rPr>
         <w:t>Meus estudos de GIT</w:t>
+      </w:r>
+      <w:r>
+        <w:rPr>
+          <w:rFonts w:ascii="Aharoni" w:hAnsi="Aharoni" w:cs="Aharoni"/>
+          <w:sz w:val="44"/>
+          <w:szCs w:val="44"/>
+        </w:rPr>
+        <w:t xml:space="preserve"> – Manutenção</w:t>
       </w:r>
       <w:bookmarkStart w:id="0" w:name="_GoBack"/>
       <w:bookmarkEnd w:id="0"/>
@@ -156,6 +164,7 @@
     <w:lsdException w:name="HTML Sample" w:semiHidden="1" w:unhideWhenUsed="1"/>
     <w:lsdException w:name="HTML Typewriter" w:semiHidden="1" w:unhideWhenUsed="1"/>
     <w:lsdException w:name="HTML Variable" w:semiHidden="1" w:unhideWhenUsed="1"/>
+    <w:lsdException w:name="Normal Table" w:semiHidden="1" w:unhideWhenUsed="1"/>
     <w:lsdException w:name="annotation subject" w:semiHidden="1" w:unhideWhenUsed="1"/>
     <w:lsdException w:name="No List" w:semiHidden="1" w:unhideWhenUsed="1"/>
     <w:lsdException w:name="Outline List 1" w:semiHidden="1" w:unhideWhenUsed="1"/>
@@ -201,9 +210,11 @@
     <w:lsdException w:name="Table Subtle 1" w:semiHidden="1" w:unhideWhenUsed="1"/>
     <w:lsdException w:name="Table Subtle 2" w:semiHidden="1" w:unhideWhenUsed="1"/>
     <w:lsdException w:name="Table Web 1" w:semiHidden="1" w:unhideWhenUsed="1"/>
+    <w:lsdException w:name="Table Web 2" w:semiHidden="1" w:unhideWhenUsed="1"/>
     <w:lsdException w:name="Table Web 3" w:semiHidden="1" w:unhideWhenUsed="1"/>
     <w:lsdException w:name="Balloon Text" w:semiHidden="1" w:unhideWhenUsed="1"/>
     <w:lsdException w:name="Table Grid" w:uiPriority="39"/>
+    <w:lsdException w:name="Table Theme" w:semiHidden="1" w:unhideWhenUsed="1"/>
     <w:lsdException w:name="Placeholder Text" w:semiHidden="1"/>
     <w:lsdException w:name="No Spacing" w:uiPriority="1" w:qFormat="1"/>
     <w:lsdException w:name="Light Shading" w:uiPriority="60"/>

</xml_diff>